<commit_message>
Update document with tests
</commit_message>
<xml_diff>
--- a/EE422C_Project6_JNI92_EID2.docx
+++ b/EE422C_Project6_JNI92_EID2.docx
@@ -900,7 +900,7 @@
                                     </pic:cNvPicPr>
                                   </pic:nvPicPr>
                                   <pic:blipFill>
-                                    <a:blip r:embed="rId8">
+                                    <a:blip r:embed="rId9">
                                       <a:extLst>
                                         <a:ext uri="{28A0092B-C50C-407E-A947-70E740481C1C}">
                                           <a14:useLocalDpi xmlns:a14="http://schemas.microsoft.com/office/drawing/2010/main" val="0"/>
@@ -1621,15 +1621,7 @@
           <w:color w:val="0000FF"/>
           <w:sz w:val="22"/>
         </w:rPr>
-        <w:t>robot</w:t>
-      </w:r>
-      <w:r>
-        <w:rPr>
-          <w:rFonts w:ascii="Times New Roman" w:hAnsi="Times New Roman" w:cs="Times New Roman"/>
-          <w:color w:val="0000FF"/>
-          <w:sz w:val="22"/>
-        </w:rPr>
-        <w:t>.getTeam</w:t>
+        <w:t>robot.getTeam</w:t>
       </w:r>
       <w:proofErr w:type="spellEnd"/>
       <w:r>
@@ -1695,23 +1687,7 @@
           <w:color w:val="0000FF"/>
           <w:sz w:val="22"/>
         </w:rPr>
-        <w:t>(</w:t>
-      </w:r>
-      <w:r>
-        <w:rPr>
-          <w:rFonts w:ascii="Times New Roman" w:hAnsi="Times New Roman" w:cs="Times New Roman"/>
-          <w:color w:val="0000FF"/>
-          <w:sz w:val="22"/>
-        </w:rPr>
-        <w:t xml:space="preserve">robot </w:t>
-      </w:r>
-      <w:r>
-        <w:rPr>
-          <w:rFonts w:ascii="Times New Roman" w:hAnsi="Times New Roman" w:cs="Times New Roman"/>
-          <w:color w:val="0000FF"/>
-          <w:sz w:val="22"/>
-        </w:rPr>
-        <w:t>-&gt; {</w:t>
+        <w:t>(robot -&gt; {</w:t>
       </w:r>
       <w:proofErr w:type="spellStart"/>
       <w:r>
@@ -1737,15 +1713,7 @@
           <w:color w:val="0000FF"/>
           <w:sz w:val="22"/>
         </w:rPr>
-        <w:t>(0);</w:t>
-      </w:r>
-      <w:r>
-        <w:rPr>
-          <w:rFonts w:ascii="Times New Roman" w:hAnsi="Times New Roman" w:cs="Times New Roman"/>
-          <w:color w:val="0000FF"/>
-          <w:sz w:val="22"/>
-        </w:rPr>
-        <w:t xml:space="preserve"> </w:t>
+        <w:t xml:space="preserve">(0); </w:t>
       </w:r>
       <w:proofErr w:type="spellStart"/>
       <w:r>
@@ -1754,15 +1722,7 @@
           <w:color w:val="0000FF"/>
           <w:sz w:val="22"/>
         </w:rPr>
-        <w:t>robot</w:t>
-      </w:r>
-      <w:r>
-        <w:rPr>
-          <w:rFonts w:ascii="Times New Roman" w:hAnsi="Times New Roman" w:cs="Times New Roman"/>
-          <w:color w:val="0000FF"/>
-          <w:sz w:val="22"/>
-        </w:rPr>
-        <w:t>.setTargetLocationY</w:t>
+        <w:t>robot.setTargetLocationY</w:t>
       </w:r>
       <w:proofErr w:type="spellEnd"/>
       <w:r>
@@ -1771,15 +1731,7 @@
           <w:color w:val="0000FF"/>
           <w:sz w:val="22"/>
         </w:rPr>
-        <w:t>(0);</w:t>
-      </w:r>
-      <w:r>
-        <w:rPr>
-          <w:rFonts w:ascii="Times New Roman" w:hAnsi="Times New Roman" w:cs="Times New Roman"/>
-          <w:color w:val="0000FF"/>
-          <w:sz w:val="22"/>
-        </w:rPr>
-        <w:t>});</w:t>
+        <w:t>(0);});</w:t>
       </w:r>
     </w:p>
     <w:p>
@@ -1791,80 +1743,88 @@
           <w:sz w:val="22"/>
         </w:rPr>
       </w:pPr>
+    </w:p>
+    <w:p>
+      <w:pPr>
+        <w:ind w:firstLine="800"/>
+        <w:rPr>
+          <w:rFonts w:ascii="Times New Roman" w:hAnsi="Times New Roman" w:cs="Times New Roman"/>
+          <w:color w:val="0000FF"/>
+          <w:sz w:val="22"/>
+        </w:rPr>
+      </w:pPr>
+    </w:p>
+    <w:p>
+      <w:pPr>
+        <w:rPr>
+          <w:rFonts w:ascii="Times New Roman" w:hAnsi="Times New Roman" w:cs="Times New Roman"/>
+          <w:color w:val="0000FF"/>
+          <w:sz w:val="22"/>
+        </w:rPr>
+      </w:pPr>
+      <w:r>
+        <w:rPr>
+          <w:rFonts w:ascii="Times New Roman" w:hAnsi="Times New Roman" w:cs="Times New Roman"/>
+          <w:color w:val="0000FF"/>
+          <w:sz w:val="22"/>
+        </w:rPr>
+        <w:t xml:space="preserve">We use code like this almost exclusively as it is fast, and easy to write. This code is almost equivalent to a N pass over </w:t>
+      </w:r>
+      <w:proofErr w:type="spellStart"/>
+      <w:proofErr w:type="gramStart"/>
+      <w:r>
+        <w:rPr>
+          <w:rFonts w:ascii="Times New Roman" w:hAnsi="Times New Roman" w:cs="Times New Roman"/>
+          <w:color w:val="0000FF"/>
+          <w:sz w:val="22"/>
+        </w:rPr>
+        <w:t>Game.game.getThings</w:t>
+      </w:r>
+      <w:proofErr w:type="spellEnd"/>
+      <w:proofErr w:type="gramEnd"/>
+      <w:r>
+        <w:rPr>
+          <w:rFonts w:ascii="Times New Roman" w:hAnsi="Times New Roman" w:cs="Times New Roman"/>
+          <w:color w:val="0000FF"/>
+          <w:sz w:val="22"/>
+        </w:rPr>
+        <w:t>, but is a constant faster as it is running on every processor concurrently.</w:t>
+      </w:r>
+    </w:p>
+    <w:p>
+      <w:pPr>
+        <w:rPr>
+          <w:rFonts w:ascii="Times New Roman" w:hAnsi="Times New Roman" w:cs="Times New Roman"/>
+          <w:color w:val="0000FF"/>
+          <w:sz w:val="22"/>
+        </w:rPr>
+      </w:pPr>
+    </w:p>
+    <w:p>
+      <w:pPr>
+        <w:rPr>
+          <w:rFonts w:ascii="Times New Roman" w:hAnsi="Times New Roman" w:cs="Times New Roman"/>
+          <w:color w:val="0000FF"/>
+          <w:sz w:val="22"/>
+        </w:rPr>
+      </w:pPr>
+      <w:r>
+        <w:rPr>
+          <w:rFonts w:ascii="Times New Roman" w:hAnsi="Times New Roman" w:cs="Times New Roman"/>
+          <w:color w:val="0000FF"/>
+          <w:sz w:val="22"/>
+        </w:rPr>
+        <w:t>Thus code like this is used throughout, and is our main algori</w:t>
+      </w:r>
       <w:bookmarkStart w:id="0" w:name="_GoBack"/>
       <w:bookmarkEnd w:id="0"/>
-    </w:p>
-    <w:p>
-      <w:pPr>
-        <w:ind w:firstLine="800"/>
-        <w:rPr>
-          <w:rFonts w:ascii="Times New Roman" w:hAnsi="Times New Roman" w:cs="Times New Roman"/>
-          <w:color w:val="0000FF"/>
-          <w:sz w:val="22"/>
-        </w:rPr>
-      </w:pPr>
-    </w:p>
-    <w:p>
-      <w:pPr>
-        <w:rPr>
-          <w:rFonts w:ascii="Times New Roman" w:hAnsi="Times New Roman" w:cs="Times New Roman"/>
-          <w:color w:val="0000FF"/>
-          <w:sz w:val="22"/>
-        </w:rPr>
-      </w:pPr>
-      <w:r>
-        <w:rPr>
-          <w:rFonts w:ascii="Times New Roman" w:hAnsi="Times New Roman" w:cs="Times New Roman"/>
-          <w:color w:val="0000FF"/>
-          <w:sz w:val="22"/>
-        </w:rPr>
-        <w:t xml:space="preserve">We use code like this almost exclusively as it is fast, and easy to write. This code is almost equivalent to a N pass over </w:t>
-      </w:r>
-      <w:proofErr w:type="spellStart"/>
-      <w:proofErr w:type="gramStart"/>
-      <w:r>
-        <w:rPr>
-          <w:rFonts w:ascii="Times New Roman" w:hAnsi="Times New Roman" w:cs="Times New Roman"/>
-          <w:color w:val="0000FF"/>
-          <w:sz w:val="22"/>
-        </w:rPr>
-        <w:t>Game.game.getThings</w:t>
-      </w:r>
-      <w:proofErr w:type="spellEnd"/>
-      <w:proofErr w:type="gramEnd"/>
-      <w:r>
-        <w:rPr>
-          <w:rFonts w:ascii="Times New Roman" w:hAnsi="Times New Roman" w:cs="Times New Roman"/>
-          <w:color w:val="0000FF"/>
-          <w:sz w:val="22"/>
-        </w:rPr>
-        <w:t>, but is a constant faster as it is running on every processor concurrently.</w:t>
-      </w:r>
-    </w:p>
-    <w:p>
-      <w:pPr>
-        <w:rPr>
-          <w:rFonts w:ascii="Times New Roman" w:hAnsi="Times New Roman" w:cs="Times New Roman"/>
-          <w:color w:val="0000FF"/>
-          <w:sz w:val="22"/>
-        </w:rPr>
-      </w:pPr>
-    </w:p>
-    <w:p>
-      <w:pPr>
-        <w:rPr>
-          <w:rFonts w:ascii="Times New Roman" w:hAnsi="Times New Roman" w:cs="Times New Roman"/>
-          <w:color w:val="0000FF"/>
-          <w:sz w:val="22"/>
-        </w:rPr>
-      </w:pPr>
-      <w:r>
-        <w:rPr>
-          <w:rFonts w:ascii="Times New Roman" w:hAnsi="Times New Roman" w:cs="Times New Roman"/>
-          <w:color w:val="0000FF"/>
-          <w:sz w:val="22"/>
-        </w:rPr>
-        <w:t>Thus code like this is used throughout, and is our main algorithm of finding and updating Things.</w:t>
+      <w:r>
+        <w:rPr>
+          <w:rFonts w:ascii="Times New Roman" w:hAnsi="Times New Roman" w:cs="Times New Roman"/>
+          <w:color w:val="0000FF"/>
+          <w:sz w:val="22"/>
+        </w:rPr>
+        <w:t>thm of finding and updating Things.</w:t>
       </w:r>
     </w:p>
     <w:p>
@@ -1908,21 +1868,660 @@
     </w:p>
     <w:p>
       <w:pPr>
-        <w:outlineLvl w:val="0"/>
+        <w:rPr>
+          <w:rFonts w:ascii="Times New Roman" w:hAnsi="Times New Roman" w:cs="Times New Roman"/>
+          <w:color w:val="0000FF"/>
+          <w:sz w:val="22"/>
+        </w:rPr>
+      </w:pPr>
+      <w:r>
         <w:rPr>
           <w:rFonts w:ascii="Times New Roman" w:hAnsi="Times New Roman" w:cs="Times New Roman"/>
           <w:b/>
           <w:sz w:val="24"/>
         </w:rPr>
-      </w:pPr>
-      <w:r>
+        <w:t>3.1 Unit tests</w:t>
+      </w:r>
+    </w:p>
+    <w:tbl>
+      <w:tblPr>
+        <w:tblStyle w:val="PlainTable1"/>
+        <w:tblW w:w="0" w:type="auto"/>
+        <w:tblLook w:val="04A0" w:firstRow="1" w:lastRow="0" w:firstColumn="1" w:lastColumn="0" w:noHBand="0" w:noVBand="1"/>
+      </w:tblPr>
+      <w:tblGrid>
+        <w:gridCol w:w="2705"/>
+        <w:gridCol w:w="6645"/>
+      </w:tblGrid>
+      <w:tr>
+        <w:trPr>
+          <w:cnfStyle w:val="100000000000" w:firstRow="1" w:lastRow="0" w:firstColumn="0" w:lastColumn="0" w:oddVBand="0" w:evenVBand="0" w:oddHBand="0" w:evenHBand="0" w:firstRowFirstColumn="0" w:firstRowLastColumn="0" w:lastRowFirstColumn="0" w:lastRowLastColumn="0"/>
+        </w:trPr>
+        <w:tc>
+          <w:tcPr>
+            <w:cnfStyle w:val="001000000000" w:firstRow="0" w:lastRow="0" w:firstColumn="1" w:lastColumn="0" w:oddVBand="0" w:evenVBand="0" w:oddHBand="0" w:evenHBand="0" w:firstRowFirstColumn="0" w:firstRowLastColumn="0" w:lastRowFirstColumn="0" w:lastRowLastColumn="0"/>
+            <w:tcW w:w="2547" w:type="dxa"/>
+            <w:tcBorders>
+              <w:bottom w:val="single" w:sz="12" w:space="0" w:color="auto"/>
+            </w:tcBorders>
+          </w:tcPr>
+          <w:p>
+            <w:pPr>
+              <w:widowControl/>
+              <w:wordWrap/>
+              <w:autoSpaceDE/>
+              <w:autoSpaceDN/>
+              <w:rPr>
+                <w:rFonts w:ascii="Times New Roman" w:hAnsi="Times New Roman" w:cs="Times New Roman"/>
+                <w:sz w:val="22"/>
+              </w:rPr>
+            </w:pPr>
+            <w:r>
+              <w:rPr>
+                <w:rFonts w:ascii="Times New Roman" w:hAnsi="Times New Roman" w:cs="Times New Roman"/>
+                <w:sz w:val="22"/>
+              </w:rPr>
+              <w:t>Test Case Name</w:t>
+            </w:r>
+          </w:p>
+        </w:tc>
+        <w:tc>
+          <w:tcPr>
+            <w:tcW w:w="6803" w:type="dxa"/>
+            <w:tcBorders>
+              <w:bottom w:val="single" w:sz="12" w:space="0" w:color="auto"/>
+            </w:tcBorders>
+          </w:tcPr>
+          <w:p>
+            <w:pPr>
+              <w:widowControl/>
+              <w:wordWrap/>
+              <w:autoSpaceDE/>
+              <w:autoSpaceDN/>
+              <w:cnfStyle w:val="100000000000" w:firstRow="1" w:lastRow="0" w:firstColumn="0" w:lastColumn="0" w:oddVBand="0" w:evenVBand="0" w:oddHBand="0" w:evenHBand="0" w:firstRowFirstColumn="0" w:firstRowLastColumn="0" w:lastRowFirstColumn="0" w:lastRowLastColumn="0"/>
+              <w:rPr>
+                <w:rFonts w:ascii="Times New Roman" w:hAnsi="Times New Roman" w:cs="Times New Roman"/>
+                <w:sz w:val="22"/>
+              </w:rPr>
+            </w:pPr>
+            <w:r>
+              <w:rPr>
+                <w:rFonts w:ascii="Times New Roman" w:hAnsi="Times New Roman" w:cs="Times New Roman"/>
+                <w:sz w:val="22"/>
+              </w:rPr>
+              <w:t>Purpose</w:t>
+            </w:r>
+          </w:p>
+        </w:tc>
+      </w:tr>
+      <w:tr>
+        <w:trPr>
+          <w:cnfStyle w:val="000000100000" w:firstRow="0" w:lastRow="0" w:firstColumn="0" w:lastColumn="0" w:oddVBand="0" w:evenVBand="0" w:oddHBand="1" w:evenHBand="0" w:firstRowFirstColumn="0" w:firstRowLastColumn="0" w:lastRowFirstColumn="0" w:lastRowLastColumn="0"/>
+        </w:trPr>
+        <w:tc>
+          <w:tcPr>
+            <w:cnfStyle w:val="001000000000" w:firstRow="0" w:lastRow="0" w:firstColumn="1" w:lastColumn="0" w:oddVBand="0" w:evenVBand="0" w:oddHBand="0" w:evenHBand="0" w:firstRowFirstColumn="0" w:firstRowLastColumn="0" w:lastRowFirstColumn="0" w:lastRowLastColumn="0"/>
+            <w:tcW w:w="2547" w:type="dxa"/>
+            <w:tcBorders>
+              <w:top w:val="single" w:sz="12" w:space="0" w:color="auto"/>
+            </w:tcBorders>
+          </w:tcPr>
+          <w:p>
+            <w:pPr>
+              <w:widowControl/>
+              <w:wordWrap/>
+              <w:autoSpaceDE/>
+              <w:autoSpaceDN/>
+              <w:rPr>
+                <w:rFonts w:ascii="Times New Roman" w:hAnsi="Times New Roman" w:cs="Times New Roman"/>
+                <w:b w:val="0"/>
+                <w:color w:val="0000FF"/>
+                <w:sz w:val="22"/>
+              </w:rPr>
+            </w:pPr>
+            <w:proofErr w:type="spellStart"/>
+            <w:r>
+              <w:rPr>
+                <w:rFonts w:ascii="Times New Roman" w:hAnsi="Times New Roman" w:cs="Times New Roman"/>
+                <w:b w:val="0"/>
+                <w:color w:val="0000FF"/>
+                <w:sz w:val="22"/>
+              </w:rPr>
+              <w:t>Game.testConfigureWorld</w:t>
+            </w:r>
+            <w:proofErr w:type="spellEnd"/>
+            <w:r>
+              <w:rPr>
+                <w:rFonts w:ascii="Times New Roman" w:hAnsi="Times New Roman" w:cs="Times New Roman"/>
+                <w:b w:val="0"/>
+                <w:color w:val="0000FF"/>
+                <w:sz w:val="22"/>
+              </w:rPr>
+              <w:t>()</w:t>
+            </w:r>
+          </w:p>
+        </w:tc>
+        <w:tc>
+          <w:tcPr>
+            <w:tcW w:w="6803" w:type="dxa"/>
+            <w:tcBorders>
+              <w:top w:val="single" w:sz="12" w:space="0" w:color="auto"/>
+            </w:tcBorders>
+          </w:tcPr>
+          <w:p>
+            <w:pPr>
+              <w:widowControl/>
+              <w:wordWrap/>
+              <w:autoSpaceDE/>
+              <w:autoSpaceDN/>
+              <w:cnfStyle w:val="000000100000" w:firstRow="0" w:lastRow="0" w:firstColumn="0" w:lastColumn="0" w:oddVBand="0" w:evenVBand="0" w:oddHBand="1" w:evenHBand="0" w:firstRowFirstColumn="0" w:firstRowLastColumn="0" w:lastRowFirstColumn="0" w:lastRowLastColumn="0"/>
+              <w:rPr>
+                <w:rFonts w:ascii="Times New Roman" w:hAnsi="Times New Roman" w:cs="Times New Roman"/>
+                <w:color w:val="0000FF"/>
+                <w:sz w:val="22"/>
+              </w:rPr>
+            </w:pPr>
+            <w:r>
+              <w:rPr>
+                <w:rFonts w:ascii="Times New Roman" w:hAnsi="Times New Roman" w:cs="Times New Roman"/>
+                <w:color w:val="0000FF"/>
+                <w:sz w:val="22"/>
+              </w:rPr>
+              <w:t>Ensure that the game is capable of adding Things to the game</w:t>
+            </w:r>
+          </w:p>
+        </w:tc>
+      </w:tr>
+      <w:tr>
+        <w:tc>
+          <w:tcPr>
+            <w:cnfStyle w:val="001000000000" w:firstRow="0" w:lastRow="0" w:firstColumn="1" w:lastColumn="0" w:oddVBand="0" w:evenVBand="0" w:oddHBand="0" w:evenHBand="0" w:firstRowFirstColumn="0" w:firstRowLastColumn="0" w:lastRowFirstColumn="0" w:lastRowLastColumn="0"/>
+            <w:tcW w:w="2547" w:type="dxa"/>
+          </w:tcPr>
+          <w:p>
+            <w:pPr>
+              <w:widowControl/>
+              <w:wordWrap/>
+              <w:autoSpaceDE/>
+              <w:autoSpaceDN/>
+              <w:jc w:val="center"/>
+              <w:rPr>
+                <w:rFonts w:ascii="Times New Roman" w:hAnsi="Times New Roman" w:cs="Times New Roman"/>
+                <w:b w:val="0"/>
+                <w:sz w:val="22"/>
+              </w:rPr>
+            </w:pPr>
+            <w:proofErr w:type="spellStart"/>
+            <w:r>
+              <w:rPr>
+                <w:rFonts w:ascii="Times New Roman" w:hAnsi="Times New Roman" w:cs="Times New Roman"/>
+                <w:b w:val="0"/>
+                <w:sz w:val="22"/>
+              </w:rPr>
+              <w:t>TupleTest.tupleTest</w:t>
+            </w:r>
+            <w:proofErr w:type="spellEnd"/>
+            <w:r>
+              <w:rPr>
+                <w:rFonts w:ascii="Times New Roman" w:hAnsi="Times New Roman" w:cs="Times New Roman"/>
+                <w:b w:val="0"/>
+                <w:sz w:val="22"/>
+              </w:rPr>
+              <w:t>()</w:t>
+            </w:r>
+          </w:p>
+        </w:tc>
+        <w:tc>
+          <w:tcPr>
+            <w:tcW w:w="6803" w:type="dxa"/>
+          </w:tcPr>
+          <w:p>
+            <w:pPr>
+              <w:widowControl/>
+              <w:wordWrap/>
+              <w:autoSpaceDE/>
+              <w:autoSpaceDN/>
+              <w:cnfStyle w:val="000000000000" w:firstRow="0" w:lastRow="0" w:firstColumn="0" w:lastColumn="0" w:oddVBand="0" w:evenVBand="0" w:oddHBand="0" w:evenHBand="0" w:firstRowFirstColumn="0" w:firstRowLastColumn="0" w:lastRowFirstColumn="0" w:lastRowLastColumn="0"/>
+              <w:rPr>
+                <w:rFonts w:ascii="Times New Roman" w:hAnsi="Times New Roman" w:cs="Times New Roman"/>
+                <w:sz w:val="22"/>
+              </w:rPr>
+            </w:pPr>
+            <w:r>
+              <w:rPr>
+                <w:rFonts w:ascii="Times New Roman" w:hAnsi="Times New Roman" w:cs="Times New Roman"/>
+                <w:sz w:val="22"/>
+              </w:rPr>
+              <w:t>Ensure that the tuple class correctly holds our tuples</w:t>
+            </w:r>
+          </w:p>
+        </w:tc>
+      </w:tr>
+      <w:tr>
+        <w:trPr>
+          <w:cnfStyle w:val="000000100000" w:firstRow="0" w:lastRow="0" w:firstColumn="0" w:lastColumn="0" w:oddVBand="0" w:evenVBand="0" w:oddHBand="1" w:evenHBand="0" w:firstRowFirstColumn="0" w:firstRowLastColumn="0" w:lastRowFirstColumn="0" w:lastRowLastColumn="0"/>
+        </w:trPr>
+        <w:tc>
+          <w:tcPr>
+            <w:cnfStyle w:val="001000000000" w:firstRow="0" w:lastRow="0" w:firstColumn="1" w:lastColumn="0" w:oddVBand="0" w:evenVBand="0" w:oddHBand="0" w:evenHBand="0" w:firstRowFirstColumn="0" w:firstRowLastColumn="0" w:lastRowFirstColumn="0" w:lastRowLastColumn="0"/>
+            <w:tcW w:w="2547" w:type="dxa"/>
+          </w:tcPr>
+          <w:p>
+            <w:pPr>
+              <w:widowControl/>
+              <w:wordWrap/>
+              <w:autoSpaceDE/>
+              <w:autoSpaceDN/>
+              <w:rPr>
+                <w:rFonts w:ascii="Times New Roman" w:hAnsi="Times New Roman" w:cs="Times New Roman"/>
+                <w:b w:val="0"/>
+                <w:sz w:val="22"/>
+              </w:rPr>
+            </w:pPr>
+            <w:proofErr w:type="spellStart"/>
+            <w:r>
+              <w:rPr>
+                <w:rFonts w:ascii="Times New Roman" w:hAnsi="Times New Roman" w:cs="Times New Roman"/>
+                <w:b w:val="0"/>
+                <w:sz w:val="22"/>
+              </w:rPr>
+              <w:t>ThingTest.testDamage</w:t>
+            </w:r>
+            <w:proofErr w:type="spellEnd"/>
+            <w:r>
+              <w:rPr>
+                <w:rFonts w:ascii="Times New Roman" w:hAnsi="Times New Roman" w:cs="Times New Roman"/>
+                <w:b w:val="0"/>
+                <w:sz w:val="22"/>
+              </w:rPr>
+              <w:t>()</w:t>
+            </w:r>
+          </w:p>
+        </w:tc>
+        <w:tc>
+          <w:tcPr>
+            <w:tcW w:w="6803" w:type="dxa"/>
+          </w:tcPr>
+          <w:p>
+            <w:pPr>
+              <w:widowControl/>
+              <w:wordWrap/>
+              <w:autoSpaceDE/>
+              <w:autoSpaceDN/>
+              <w:cnfStyle w:val="000000100000" w:firstRow="0" w:lastRow="0" w:firstColumn="0" w:lastColumn="0" w:oddVBand="0" w:evenVBand="0" w:oddHBand="1" w:evenHBand="0" w:firstRowFirstColumn="0" w:firstRowLastColumn="0" w:lastRowFirstColumn="0" w:lastRowLastColumn="0"/>
+              <w:rPr>
+                <w:rFonts w:ascii="Times New Roman" w:hAnsi="Times New Roman" w:cs="Times New Roman"/>
+                <w:sz w:val="22"/>
+              </w:rPr>
+            </w:pPr>
+            <w:r>
+              <w:rPr>
+                <w:rFonts w:ascii="Times New Roman" w:hAnsi="Times New Roman" w:cs="Times New Roman"/>
+                <w:sz w:val="22"/>
+              </w:rPr>
+              <w:t>Ensure that when damage is given to a thing it reduces it’s health.</w:t>
+            </w:r>
+          </w:p>
+        </w:tc>
+      </w:tr>
+      <w:tr>
+        <w:tc>
+          <w:tcPr>
+            <w:cnfStyle w:val="001000000000" w:firstRow="0" w:lastRow="0" w:firstColumn="1" w:lastColumn="0" w:oddVBand="0" w:evenVBand="0" w:oddHBand="0" w:evenHBand="0" w:firstRowFirstColumn="0" w:firstRowLastColumn="0" w:lastRowFirstColumn="0" w:lastRowLastColumn="0"/>
+            <w:tcW w:w="2547" w:type="dxa"/>
+          </w:tcPr>
+          <w:p>
+            <w:pPr>
+              <w:widowControl/>
+              <w:wordWrap/>
+              <w:autoSpaceDE/>
+              <w:autoSpaceDN/>
+              <w:rPr>
+                <w:rFonts w:ascii="Times New Roman" w:hAnsi="Times New Roman" w:cs="Times New Roman"/>
+                <w:b w:val="0"/>
+                <w:sz w:val="22"/>
+              </w:rPr>
+            </w:pPr>
+            <w:proofErr w:type="spellStart"/>
+            <w:r>
+              <w:rPr>
+                <w:rFonts w:ascii="Times New Roman" w:hAnsi="Times New Roman" w:cs="Times New Roman"/>
+                <w:b w:val="0"/>
+                <w:sz w:val="22"/>
+              </w:rPr>
+              <w:t>ThingTest.testDied</w:t>
+            </w:r>
+            <w:proofErr w:type="spellEnd"/>
+            <w:r>
+              <w:rPr>
+                <w:rFonts w:ascii="Times New Roman" w:hAnsi="Times New Roman" w:cs="Times New Roman"/>
+                <w:b w:val="0"/>
+                <w:sz w:val="22"/>
+              </w:rPr>
+              <w:t>()</w:t>
+            </w:r>
+          </w:p>
+        </w:tc>
+        <w:tc>
+          <w:tcPr>
+            <w:tcW w:w="6803" w:type="dxa"/>
+          </w:tcPr>
+          <w:p>
+            <w:pPr>
+              <w:widowControl/>
+              <w:wordWrap/>
+              <w:autoSpaceDE/>
+              <w:autoSpaceDN/>
+              <w:cnfStyle w:val="000000000000" w:firstRow="0" w:lastRow="0" w:firstColumn="0" w:lastColumn="0" w:oddVBand="0" w:evenVBand="0" w:oddHBand="0" w:evenHBand="0" w:firstRowFirstColumn="0" w:firstRowLastColumn="0" w:lastRowFirstColumn="0" w:lastRowLastColumn="0"/>
+              <w:rPr>
+                <w:rFonts w:ascii="Times New Roman" w:hAnsi="Times New Roman" w:cs="Times New Roman"/>
+                <w:sz w:val="22"/>
+              </w:rPr>
+            </w:pPr>
+            <w:r>
+              <w:rPr>
+                <w:rFonts w:ascii="Times New Roman" w:hAnsi="Times New Roman" w:cs="Times New Roman"/>
+                <w:sz w:val="22"/>
+              </w:rPr>
+              <w:t>Ensure that when the health of a thing is reduced past 0 that it calls died</w:t>
+            </w:r>
+          </w:p>
+        </w:tc>
+      </w:tr>
+      <w:tr>
+        <w:trPr>
+          <w:cnfStyle w:val="000000100000" w:firstRow="0" w:lastRow="0" w:firstColumn="0" w:lastColumn="0" w:oddVBand="0" w:evenVBand="0" w:oddHBand="1" w:evenHBand="0" w:firstRowFirstColumn="0" w:firstRowLastColumn="0" w:lastRowFirstColumn="0" w:lastRowLastColumn="0"/>
+        </w:trPr>
+        <w:tc>
+          <w:tcPr>
+            <w:cnfStyle w:val="001000000000" w:firstRow="0" w:lastRow="0" w:firstColumn="1" w:lastColumn="0" w:oddVBand="0" w:evenVBand="0" w:oddHBand="0" w:evenHBand="0" w:firstRowFirstColumn="0" w:firstRowLastColumn="0" w:lastRowFirstColumn="0" w:lastRowLastColumn="0"/>
+            <w:tcW w:w="2547" w:type="dxa"/>
+          </w:tcPr>
+          <w:p>
+            <w:pPr>
+              <w:widowControl/>
+              <w:wordWrap/>
+              <w:autoSpaceDE/>
+              <w:autoSpaceDN/>
+              <w:rPr>
+                <w:rFonts w:ascii="Times New Roman" w:hAnsi="Times New Roman" w:cs="Times New Roman"/>
+                <w:b w:val="0"/>
+                <w:sz w:val="22"/>
+              </w:rPr>
+            </w:pPr>
+            <w:r>
+              <w:rPr>
+                <w:rFonts w:ascii="Times New Roman" w:hAnsi="Times New Roman" w:cs="Times New Roman"/>
+                <w:b w:val="0"/>
+                <w:sz w:val="22"/>
+              </w:rPr>
+              <w:t>Thing</w:t>
+            </w:r>
+            <w:r>
+              <w:rPr>
+                <w:rFonts w:ascii="Times New Roman" w:hAnsi="Times New Roman" w:cs="Times New Roman"/>
+                <w:b w:val="0"/>
+                <w:sz w:val="22"/>
+              </w:rPr>
+              <w:t>Test</w:t>
+            </w:r>
+            <w:r>
+              <w:rPr>
+                <w:rFonts w:ascii="Times New Roman" w:hAnsi="Times New Roman" w:cs="Times New Roman"/>
+                <w:b w:val="0"/>
+                <w:sz w:val="22"/>
+              </w:rPr>
+              <w:t>.testGetPoint2D()</w:t>
+            </w:r>
+          </w:p>
+        </w:tc>
+        <w:tc>
+          <w:tcPr>
+            <w:tcW w:w="6803" w:type="dxa"/>
+          </w:tcPr>
+          <w:p>
+            <w:pPr>
+              <w:widowControl/>
+              <w:wordWrap/>
+              <w:autoSpaceDE/>
+              <w:autoSpaceDN/>
+              <w:cnfStyle w:val="000000100000" w:firstRow="0" w:lastRow="0" w:firstColumn="0" w:lastColumn="0" w:oddVBand="0" w:evenVBand="0" w:oddHBand="1" w:evenHBand="0" w:firstRowFirstColumn="0" w:firstRowLastColumn="0" w:lastRowFirstColumn="0" w:lastRowLastColumn="0"/>
+              <w:rPr>
+                <w:rFonts w:ascii="Times New Roman" w:hAnsi="Times New Roman" w:cs="Times New Roman"/>
+                <w:sz w:val="22"/>
+              </w:rPr>
+            </w:pPr>
+            <w:r>
+              <w:rPr>
+                <w:rFonts w:ascii="Times New Roman" w:hAnsi="Times New Roman" w:cs="Times New Roman"/>
+                <w:sz w:val="22"/>
+              </w:rPr>
+              <w:t>Check to make sure that the point we get back has the correct coordinates</w:t>
+            </w:r>
+          </w:p>
+        </w:tc>
+      </w:tr>
+      <w:tr>
+        <w:tc>
+          <w:tcPr>
+            <w:cnfStyle w:val="001000000000" w:firstRow="0" w:lastRow="0" w:firstColumn="1" w:lastColumn="0" w:oddVBand="0" w:evenVBand="0" w:oddHBand="0" w:evenHBand="0" w:firstRowFirstColumn="0" w:firstRowLastColumn="0" w:lastRowFirstColumn="0" w:lastRowLastColumn="0"/>
+            <w:tcW w:w="2547" w:type="dxa"/>
+          </w:tcPr>
+          <w:p>
+            <w:pPr>
+              <w:widowControl/>
+              <w:wordWrap/>
+              <w:autoSpaceDE/>
+              <w:autoSpaceDN/>
+              <w:rPr>
+                <w:rFonts w:ascii="Times New Roman" w:hAnsi="Times New Roman" w:cs="Times New Roman"/>
+                <w:b w:val="0"/>
+                <w:sz w:val="22"/>
+              </w:rPr>
+            </w:pPr>
+            <w:proofErr w:type="spellStart"/>
+            <w:r>
+              <w:rPr>
+                <w:rFonts w:ascii="Times New Roman" w:hAnsi="Times New Roman" w:cs="Times New Roman"/>
+                <w:b w:val="0"/>
+                <w:sz w:val="22"/>
+              </w:rPr>
+              <w:t>ThingTest.testGetTeam</w:t>
+            </w:r>
+            <w:proofErr w:type="spellEnd"/>
+            <w:r>
+              <w:rPr>
+                <w:rFonts w:ascii="Times New Roman" w:hAnsi="Times New Roman" w:cs="Times New Roman"/>
+                <w:b w:val="0"/>
+                <w:sz w:val="22"/>
+              </w:rPr>
+              <w:t>()</w:t>
+            </w:r>
+          </w:p>
+        </w:tc>
+        <w:tc>
+          <w:tcPr>
+            <w:tcW w:w="6803" w:type="dxa"/>
+          </w:tcPr>
+          <w:p>
+            <w:pPr>
+              <w:widowControl/>
+              <w:wordWrap/>
+              <w:autoSpaceDE/>
+              <w:autoSpaceDN/>
+              <w:cnfStyle w:val="000000000000" w:firstRow="0" w:lastRow="0" w:firstColumn="0" w:lastColumn="0" w:oddVBand="0" w:evenVBand="0" w:oddHBand="0" w:evenHBand="0" w:firstRowFirstColumn="0" w:firstRowLastColumn="0" w:lastRowFirstColumn="0" w:lastRowLastColumn="0"/>
+              <w:rPr>
+                <w:rFonts w:ascii="Times New Roman" w:hAnsi="Times New Roman" w:cs="Times New Roman"/>
+                <w:sz w:val="22"/>
+              </w:rPr>
+            </w:pPr>
+            <w:r>
+              <w:rPr>
+                <w:rFonts w:ascii="Times New Roman" w:hAnsi="Times New Roman" w:cs="Times New Roman"/>
+                <w:sz w:val="22"/>
+              </w:rPr>
+              <w:t>Check to see if the team in the thing is the same as we told it to be</w:t>
+            </w:r>
+          </w:p>
+        </w:tc>
+      </w:tr>
+      <w:tr>
+        <w:trPr>
+          <w:cnfStyle w:val="000000100000" w:firstRow="0" w:lastRow="0" w:firstColumn="0" w:lastColumn="0" w:oddVBand="0" w:evenVBand="0" w:oddHBand="1" w:evenHBand="0" w:firstRowFirstColumn="0" w:firstRowLastColumn="0" w:lastRowFirstColumn="0" w:lastRowLastColumn="0"/>
+        </w:trPr>
+        <w:tc>
+          <w:tcPr>
+            <w:cnfStyle w:val="001000000000" w:firstRow="0" w:lastRow="0" w:firstColumn="1" w:lastColumn="0" w:oddVBand="0" w:evenVBand="0" w:oddHBand="0" w:evenHBand="0" w:firstRowFirstColumn="0" w:firstRowLastColumn="0" w:lastRowFirstColumn="0" w:lastRowLastColumn="0"/>
+            <w:tcW w:w="2547" w:type="dxa"/>
+          </w:tcPr>
+          <w:p>
+            <w:pPr>
+              <w:widowControl/>
+              <w:wordWrap/>
+              <w:autoSpaceDE/>
+              <w:autoSpaceDN/>
+              <w:rPr>
+                <w:rFonts w:ascii="Times New Roman" w:hAnsi="Times New Roman" w:cs="Times New Roman"/>
+                <w:b w:val="0"/>
+                <w:sz w:val="22"/>
+              </w:rPr>
+            </w:pPr>
+            <w:proofErr w:type="spellStart"/>
+            <w:r>
+              <w:rPr>
+                <w:rFonts w:ascii="Times New Roman" w:hAnsi="Times New Roman" w:cs="Times New Roman"/>
+                <w:b w:val="0"/>
+                <w:sz w:val="22"/>
+              </w:rPr>
+              <w:t>MovingThingTest.testTick</w:t>
+            </w:r>
+            <w:proofErr w:type="spellEnd"/>
+            <w:r>
+              <w:rPr>
+                <w:rFonts w:ascii="Times New Roman" w:hAnsi="Times New Roman" w:cs="Times New Roman"/>
+                <w:b w:val="0"/>
+                <w:sz w:val="22"/>
+              </w:rPr>
+              <w:t>()</w:t>
+            </w:r>
+          </w:p>
+        </w:tc>
+        <w:tc>
+          <w:tcPr>
+            <w:tcW w:w="6803" w:type="dxa"/>
+          </w:tcPr>
+          <w:p>
+            <w:pPr>
+              <w:widowControl/>
+              <w:wordWrap/>
+              <w:autoSpaceDE/>
+              <w:autoSpaceDN/>
+              <w:cnfStyle w:val="000000100000" w:firstRow="0" w:lastRow="0" w:firstColumn="0" w:lastColumn="0" w:oddVBand="0" w:evenVBand="0" w:oddHBand="1" w:evenHBand="0" w:firstRowFirstColumn="0" w:firstRowLastColumn="0" w:lastRowFirstColumn="0" w:lastRowLastColumn="0"/>
+              <w:rPr>
+                <w:rFonts w:ascii="Times New Roman" w:hAnsi="Times New Roman" w:cs="Times New Roman"/>
+                <w:sz w:val="22"/>
+              </w:rPr>
+            </w:pPr>
+            <w:r>
+              <w:rPr>
+                <w:rFonts w:ascii="Times New Roman" w:hAnsi="Times New Roman" w:cs="Times New Roman"/>
+                <w:sz w:val="22"/>
+              </w:rPr>
+              <w:t>Ensure that moving things move as expected.</w:t>
+            </w:r>
+          </w:p>
+        </w:tc>
+      </w:tr>
+      <w:tr>
+        <w:tc>
+          <w:tcPr>
+            <w:cnfStyle w:val="001000000000" w:firstRow="0" w:lastRow="0" w:firstColumn="1" w:lastColumn="0" w:oddVBand="0" w:evenVBand="0" w:oddHBand="0" w:evenHBand="0" w:firstRowFirstColumn="0" w:firstRowLastColumn="0" w:lastRowFirstColumn="0" w:lastRowLastColumn="0"/>
+            <w:tcW w:w="2547" w:type="dxa"/>
+          </w:tcPr>
+          <w:p>
+            <w:pPr>
+              <w:widowControl/>
+              <w:wordWrap/>
+              <w:autoSpaceDE/>
+              <w:autoSpaceDN/>
+              <w:rPr>
+                <w:rFonts w:ascii="Times New Roman" w:hAnsi="Times New Roman" w:cs="Times New Roman"/>
+                <w:b w:val="0"/>
+                <w:sz w:val="22"/>
+              </w:rPr>
+            </w:pPr>
+          </w:p>
+        </w:tc>
+        <w:tc>
+          <w:tcPr>
+            <w:tcW w:w="6803" w:type="dxa"/>
+          </w:tcPr>
+          <w:p>
+            <w:pPr>
+              <w:widowControl/>
+              <w:wordWrap/>
+              <w:autoSpaceDE/>
+              <w:autoSpaceDN/>
+              <w:cnfStyle w:val="000000000000" w:firstRow="0" w:lastRow="0" w:firstColumn="0" w:lastColumn="0" w:oddVBand="0" w:evenVBand="0" w:oddHBand="0" w:evenHBand="0" w:firstRowFirstColumn="0" w:firstRowLastColumn="0" w:lastRowFirstColumn="0" w:lastRowLastColumn="0"/>
+              <w:rPr>
+                <w:rFonts w:ascii="Times New Roman" w:hAnsi="Times New Roman" w:cs="Times New Roman"/>
+                <w:sz w:val="22"/>
+              </w:rPr>
+            </w:pPr>
+          </w:p>
+        </w:tc>
+      </w:tr>
+      <w:tr>
+        <w:trPr>
+          <w:cnfStyle w:val="000000100000" w:firstRow="0" w:lastRow="0" w:firstColumn="0" w:lastColumn="0" w:oddVBand="0" w:evenVBand="0" w:oddHBand="1" w:evenHBand="0" w:firstRowFirstColumn="0" w:firstRowLastColumn="0" w:lastRowFirstColumn="0" w:lastRowLastColumn="0"/>
+        </w:trPr>
+        <w:tc>
+          <w:tcPr>
+            <w:cnfStyle w:val="001000000000" w:firstRow="0" w:lastRow="0" w:firstColumn="1" w:lastColumn="0" w:oddVBand="0" w:evenVBand="0" w:oddHBand="0" w:evenHBand="0" w:firstRowFirstColumn="0" w:firstRowLastColumn="0" w:lastRowFirstColumn="0" w:lastRowLastColumn="0"/>
+            <w:tcW w:w="2547" w:type="dxa"/>
+          </w:tcPr>
+          <w:p>
+            <w:pPr>
+              <w:widowControl/>
+              <w:wordWrap/>
+              <w:autoSpaceDE/>
+              <w:autoSpaceDN/>
+              <w:rPr>
+                <w:rFonts w:ascii="Times New Roman" w:hAnsi="Times New Roman" w:cs="Times New Roman"/>
+                <w:b w:val="0"/>
+                <w:sz w:val="22"/>
+              </w:rPr>
+            </w:pPr>
+          </w:p>
+        </w:tc>
+        <w:tc>
+          <w:tcPr>
+            <w:tcW w:w="6803" w:type="dxa"/>
+          </w:tcPr>
+          <w:p>
+            <w:pPr>
+              <w:widowControl/>
+              <w:wordWrap/>
+              <w:autoSpaceDE/>
+              <w:autoSpaceDN/>
+              <w:cnfStyle w:val="000000100000" w:firstRow="0" w:lastRow="0" w:firstColumn="0" w:lastColumn="0" w:oddVBand="0" w:evenVBand="0" w:oddHBand="1" w:evenHBand="0" w:firstRowFirstColumn="0" w:firstRowLastColumn="0" w:lastRowFirstColumn="0" w:lastRowLastColumn="0"/>
+              <w:rPr>
+                <w:rFonts w:ascii="Times New Roman" w:hAnsi="Times New Roman" w:cs="Times New Roman"/>
+                <w:sz w:val="22"/>
+              </w:rPr>
+            </w:pPr>
+          </w:p>
+        </w:tc>
+      </w:tr>
+    </w:tbl>
+    <w:p>
+      <w:pPr>
         <w:rPr>
           <w:rFonts w:ascii="Times New Roman" w:hAnsi="Times New Roman" w:cs="Times New Roman"/>
           <w:b/>
           <w:sz w:val="24"/>
         </w:rPr>
-        <w:t>3.1 Unit tests</w:t>
-      </w:r>
+      </w:pPr>
     </w:p>
     <w:p>
       <w:pPr>
@@ -1935,26 +2534,10 @@
       <w:r>
         <w:rPr>
           <w:rFonts w:ascii="Times New Roman" w:hAnsi="Times New Roman" w:cs="Times New Roman"/>
-          <w:color w:val="0000FF"/>
-          <w:sz w:val="22"/>
-        </w:rPr>
-        <w:t>&lt;</w:t>
-      </w:r>
-      <w:r>
-        <w:rPr>
-          <w:rFonts w:ascii="Times New Roman" w:hAnsi="Times New Roman" w:cs="Times New Roman"/>
-          <w:color w:val="0000FF"/>
-          <w:sz w:val="22"/>
-        </w:rPr>
-        <w:t>List the unit test cases for your program, and briefly describe the purpose of each of them.</w:t>
-      </w:r>
-      <w:r>
-        <w:rPr>
-          <w:rFonts w:ascii="Times New Roman" w:hAnsi="Times New Roman" w:cs="Times New Roman"/>
-          <w:color w:val="0000FF"/>
-          <w:sz w:val="22"/>
-        </w:rPr>
-        <w:t>&gt;</w:t>
+          <w:b/>
+          <w:sz w:val="24"/>
+        </w:rPr>
+        <w:t>3.2 System tests</w:t>
       </w:r>
     </w:p>
     <w:tbl>
@@ -2031,6 +2614,7 @@
       <w:tr>
         <w:trPr>
           <w:cnfStyle w:val="000000100000" w:firstRow="0" w:lastRow="0" w:firstColumn="0" w:lastColumn="0" w:oddVBand="0" w:evenVBand="0" w:oddHBand="1" w:evenHBand="0" w:firstRowFirstColumn="0" w:firstRowLastColumn="0" w:lastRowFirstColumn="0" w:lastRowLastColumn="0"/>
+          <w:trHeight w:val="276"/>
         </w:trPr>
         <w:tc>
           <w:tcPr>
@@ -2053,6 +2637,7 @@
                 <w:sz w:val="22"/>
               </w:rPr>
             </w:pPr>
+            <w:proofErr w:type="spellStart"/>
             <w:r>
               <w:rPr>
                 <w:rFonts w:ascii="Times New Roman" w:hAnsi="Times New Roman" w:cs="Times New Roman"/>
@@ -2060,8 +2645,9 @@
                 <w:color w:val="0000FF"/>
                 <w:sz w:val="22"/>
               </w:rPr>
-              <w:t>&lt;method</w:t>
+              <w:t>GameTest.tickTest</w:t>
             </w:r>
+            <w:proofErr w:type="spellEnd"/>
             <w:r>
               <w:rPr>
                 <w:rFonts w:ascii="Times New Roman" w:hAnsi="Times New Roman" w:cs="Times New Roman"/>
@@ -2069,16 +2655,7 @@
                 <w:color w:val="0000FF"/>
                 <w:sz w:val="22"/>
               </w:rPr>
-              <w:t xml:space="preserve"> under test</w:t>
-            </w:r>
-            <w:r>
-              <w:rPr>
-                <w:rFonts w:ascii="Times New Roman" w:hAnsi="Times New Roman" w:cs="Times New Roman"/>
-                <w:b w:val="0"/>
-                <w:color w:val="0000FF"/>
-                <w:sz w:val="22"/>
-              </w:rPr>
-              <w:t>&gt;</w:t>
+              <w:t>()</w:t>
             </w:r>
           </w:p>
         </w:tc>
@@ -2108,7 +2685,7 @@
                 <w:color w:val="0000FF"/>
                 <w:sz w:val="22"/>
               </w:rPr>
-              <w:t>&lt;describe the purpose, input, and expected output&gt;</w:t>
+              <w:t>Checks to see if objects add to the system are added and ticked.</w:t>
             </w:r>
           </w:p>
         </w:tc>
@@ -2447,566 +3024,9 @@
         </w:rPr>
       </w:pPr>
     </w:p>
-    <w:p>
-      <w:pPr>
-        <w:outlineLvl w:val="0"/>
-        <w:rPr>
-          <w:rFonts w:ascii="Times New Roman" w:hAnsi="Times New Roman" w:cs="Times New Roman"/>
-          <w:b/>
-          <w:sz w:val="24"/>
-        </w:rPr>
-      </w:pPr>
-      <w:r>
-        <w:rPr>
-          <w:rFonts w:ascii="Times New Roman" w:hAnsi="Times New Roman" w:cs="Times New Roman"/>
-          <w:b/>
-          <w:sz w:val="24"/>
-        </w:rPr>
-        <w:t>3.2 System tests</w:t>
-      </w:r>
-    </w:p>
-    <w:p>
-      <w:pPr>
-        <w:rPr>
-          <w:rFonts w:ascii="Times New Roman" w:hAnsi="Times New Roman" w:cs="Times New Roman"/>
-          <w:color w:val="0000FF"/>
-          <w:sz w:val="22"/>
-        </w:rPr>
-      </w:pPr>
-      <w:r>
-        <w:rPr>
-          <w:rFonts w:ascii="Times New Roman" w:hAnsi="Times New Roman" w:cs="Times New Roman"/>
-          <w:color w:val="0000FF"/>
-          <w:sz w:val="22"/>
-        </w:rPr>
-        <w:t>&lt;</w:t>
-      </w:r>
-      <w:r>
-        <w:rPr>
-          <w:rFonts w:ascii="Times New Roman" w:hAnsi="Times New Roman" w:cs="Times New Roman"/>
-          <w:color w:val="0000FF"/>
-          <w:sz w:val="22"/>
-        </w:rPr>
-        <w:t xml:space="preserve">List the </w:t>
-      </w:r>
-      <w:r>
-        <w:rPr>
-          <w:rFonts w:ascii="Times New Roman" w:hAnsi="Times New Roman" w:cs="Times New Roman"/>
-          <w:color w:val="0000FF"/>
-          <w:sz w:val="22"/>
-        </w:rPr>
-        <w:t>system</w:t>
-      </w:r>
-      <w:r>
-        <w:rPr>
-          <w:rFonts w:ascii="Times New Roman" w:hAnsi="Times New Roman" w:cs="Times New Roman"/>
-          <w:color w:val="0000FF"/>
-          <w:sz w:val="22"/>
-        </w:rPr>
-        <w:t xml:space="preserve"> test cases for your program, and briefly describe the purpose of each of them.</w:t>
-      </w:r>
-      <w:r>
-        <w:rPr>
-          <w:rFonts w:ascii="Times New Roman" w:hAnsi="Times New Roman" w:cs="Times New Roman"/>
-          <w:color w:val="0000FF"/>
-          <w:sz w:val="22"/>
-        </w:rPr>
-        <w:t>&gt;</w:t>
-      </w:r>
-    </w:p>
-    <w:tbl>
-      <w:tblPr>
-        <w:tblStyle w:val="PlainTable1"/>
-        <w:tblW w:w="0" w:type="auto"/>
-        <w:tblLook w:val="04A0" w:firstRow="1" w:lastRow="0" w:firstColumn="1" w:lastColumn="0" w:noHBand="0" w:noVBand="1"/>
-      </w:tblPr>
-      <w:tblGrid>
-        <w:gridCol w:w="2547"/>
-        <w:gridCol w:w="6803"/>
-      </w:tblGrid>
-      <w:tr>
-        <w:trPr>
-          <w:cnfStyle w:val="100000000000" w:firstRow="1" w:lastRow="0" w:firstColumn="0" w:lastColumn="0" w:oddVBand="0" w:evenVBand="0" w:oddHBand="0" w:evenHBand="0" w:firstRowFirstColumn="0" w:firstRowLastColumn="0" w:lastRowFirstColumn="0" w:lastRowLastColumn="0"/>
-        </w:trPr>
-        <w:tc>
-          <w:tcPr>
-            <w:cnfStyle w:val="001000000000" w:firstRow="0" w:lastRow="0" w:firstColumn="1" w:lastColumn="0" w:oddVBand="0" w:evenVBand="0" w:oddHBand="0" w:evenHBand="0" w:firstRowFirstColumn="0" w:firstRowLastColumn="0" w:lastRowFirstColumn="0" w:lastRowLastColumn="0"/>
-            <w:tcW w:w="2547" w:type="dxa"/>
-            <w:tcBorders>
-              <w:bottom w:val="single" w:sz="12" w:space="0" w:color="auto"/>
-            </w:tcBorders>
-          </w:tcPr>
-          <w:p>
-            <w:pPr>
-              <w:widowControl/>
-              <w:wordWrap/>
-              <w:autoSpaceDE/>
-              <w:autoSpaceDN/>
-              <w:rPr>
-                <w:rFonts w:ascii="Times New Roman" w:hAnsi="Times New Roman" w:cs="Times New Roman"/>
-                <w:sz w:val="22"/>
-              </w:rPr>
-            </w:pPr>
-            <w:r>
-              <w:rPr>
-                <w:rFonts w:ascii="Times New Roman" w:hAnsi="Times New Roman" w:cs="Times New Roman"/>
-                <w:sz w:val="22"/>
-              </w:rPr>
-              <w:t>Test Case Name</w:t>
-            </w:r>
-          </w:p>
-        </w:tc>
-        <w:tc>
-          <w:tcPr>
-            <w:tcW w:w="6803" w:type="dxa"/>
-            <w:tcBorders>
-              <w:bottom w:val="single" w:sz="12" w:space="0" w:color="auto"/>
-            </w:tcBorders>
-          </w:tcPr>
-          <w:p>
-            <w:pPr>
-              <w:widowControl/>
-              <w:wordWrap/>
-              <w:autoSpaceDE/>
-              <w:autoSpaceDN/>
-              <w:cnfStyle w:val="100000000000" w:firstRow="1" w:lastRow="0" w:firstColumn="0" w:lastColumn="0" w:oddVBand="0" w:evenVBand="0" w:oddHBand="0" w:evenHBand="0" w:firstRowFirstColumn="0" w:firstRowLastColumn="0" w:lastRowFirstColumn="0" w:lastRowLastColumn="0"/>
-              <w:rPr>
-                <w:rFonts w:ascii="Times New Roman" w:hAnsi="Times New Roman" w:cs="Times New Roman"/>
-                <w:sz w:val="22"/>
-              </w:rPr>
-            </w:pPr>
-            <w:r>
-              <w:rPr>
-                <w:rFonts w:ascii="Times New Roman" w:hAnsi="Times New Roman" w:cs="Times New Roman"/>
-                <w:sz w:val="22"/>
-              </w:rPr>
-              <w:t>Purpose</w:t>
-            </w:r>
-          </w:p>
-        </w:tc>
-      </w:tr>
-      <w:tr>
-        <w:trPr>
-          <w:cnfStyle w:val="000000100000" w:firstRow="0" w:lastRow="0" w:firstColumn="0" w:lastColumn="0" w:oddVBand="0" w:evenVBand="0" w:oddHBand="1" w:evenHBand="0" w:firstRowFirstColumn="0" w:firstRowLastColumn="0" w:lastRowFirstColumn="0" w:lastRowLastColumn="0"/>
-        </w:trPr>
-        <w:tc>
-          <w:tcPr>
-            <w:cnfStyle w:val="001000000000" w:firstRow="0" w:lastRow="0" w:firstColumn="1" w:lastColumn="0" w:oddVBand="0" w:evenVBand="0" w:oddHBand="0" w:evenHBand="0" w:firstRowFirstColumn="0" w:firstRowLastColumn="0" w:lastRowFirstColumn="0" w:lastRowLastColumn="0"/>
-            <w:tcW w:w="2547" w:type="dxa"/>
-            <w:tcBorders>
-              <w:top w:val="single" w:sz="12" w:space="0" w:color="auto"/>
-            </w:tcBorders>
-          </w:tcPr>
-          <w:p>
-            <w:pPr>
-              <w:widowControl/>
-              <w:wordWrap/>
-              <w:autoSpaceDE/>
-              <w:autoSpaceDN/>
-              <w:rPr>
-                <w:rFonts w:ascii="Times New Roman" w:hAnsi="Times New Roman" w:cs="Times New Roman"/>
-                <w:b w:val="0"/>
-                <w:color w:val="0000FF"/>
-                <w:sz w:val="22"/>
-              </w:rPr>
-            </w:pPr>
-            <w:r>
-              <w:rPr>
-                <w:rFonts w:ascii="Times New Roman" w:hAnsi="Times New Roman" w:cs="Times New Roman"/>
-                <w:b w:val="0"/>
-                <w:color w:val="0000FF"/>
-                <w:sz w:val="22"/>
-              </w:rPr>
-              <w:t>&lt;</w:t>
-            </w:r>
-            <w:r>
-              <w:rPr>
-                <w:rFonts w:ascii="Times New Roman" w:hAnsi="Times New Roman" w:cs="Times New Roman"/>
-                <w:b w:val="0"/>
-                <w:color w:val="0000FF"/>
-                <w:sz w:val="22"/>
-              </w:rPr>
-              <w:t>functionality under test</w:t>
-            </w:r>
-            <w:r>
-              <w:rPr>
-                <w:rFonts w:ascii="Times New Roman" w:hAnsi="Times New Roman" w:cs="Times New Roman"/>
-                <w:b w:val="0"/>
-                <w:color w:val="0000FF"/>
-                <w:sz w:val="22"/>
-              </w:rPr>
-              <w:t>&gt;</w:t>
-            </w:r>
-          </w:p>
-        </w:tc>
-        <w:tc>
-          <w:tcPr>
-            <w:tcW w:w="6803" w:type="dxa"/>
-            <w:tcBorders>
-              <w:top w:val="single" w:sz="12" w:space="0" w:color="auto"/>
-            </w:tcBorders>
-          </w:tcPr>
-          <w:p>
-            <w:pPr>
-              <w:widowControl/>
-              <w:wordWrap/>
-              <w:autoSpaceDE/>
-              <w:autoSpaceDN/>
-              <w:cnfStyle w:val="000000100000" w:firstRow="0" w:lastRow="0" w:firstColumn="0" w:lastColumn="0" w:oddVBand="0" w:evenVBand="0" w:oddHBand="1" w:evenHBand="0" w:firstRowFirstColumn="0" w:firstRowLastColumn="0" w:lastRowFirstColumn="0" w:lastRowLastColumn="0"/>
-              <w:rPr>
-                <w:rFonts w:ascii="Times New Roman" w:hAnsi="Times New Roman" w:cs="Times New Roman"/>
-                <w:color w:val="0000FF"/>
-                <w:sz w:val="22"/>
-              </w:rPr>
-            </w:pPr>
-            <w:r>
-              <w:rPr>
-                <w:rFonts w:ascii="Times New Roman" w:hAnsi="Times New Roman" w:cs="Times New Roman"/>
-                <w:color w:val="0000FF"/>
-                <w:sz w:val="22"/>
-              </w:rPr>
-              <w:t>&lt;describe the purpose, input, and expected output&gt;</w:t>
-            </w:r>
-          </w:p>
-        </w:tc>
-      </w:tr>
-      <w:tr>
-        <w:tc>
-          <w:tcPr>
-            <w:cnfStyle w:val="001000000000" w:firstRow="0" w:lastRow="0" w:firstColumn="1" w:lastColumn="0" w:oddVBand="0" w:evenVBand="0" w:oddHBand="0" w:evenHBand="0" w:firstRowFirstColumn="0" w:firstRowLastColumn="0" w:lastRowFirstColumn="0" w:lastRowLastColumn="0"/>
-            <w:tcW w:w="2547" w:type="dxa"/>
-          </w:tcPr>
-          <w:p>
-            <w:pPr>
-              <w:widowControl/>
-              <w:wordWrap/>
-              <w:autoSpaceDE/>
-              <w:autoSpaceDN/>
-              <w:rPr>
-                <w:rFonts w:ascii="Times New Roman" w:hAnsi="Times New Roman" w:cs="Times New Roman"/>
-                <w:b w:val="0"/>
-                <w:sz w:val="22"/>
-              </w:rPr>
-            </w:pPr>
-          </w:p>
-        </w:tc>
-        <w:tc>
-          <w:tcPr>
-            <w:tcW w:w="6803" w:type="dxa"/>
-          </w:tcPr>
-          <w:p>
-            <w:pPr>
-              <w:widowControl/>
-              <w:wordWrap/>
-              <w:autoSpaceDE/>
-              <w:autoSpaceDN/>
-              <w:cnfStyle w:val="000000000000" w:firstRow="0" w:lastRow="0" w:firstColumn="0" w:lastColumn="0" w:oddVBand="0" w:evenVBand="0" w:oddHBand="0" w:evenHBand="0" w:firstRowFirstColumn="0" w:firstRowLastColumn="0" w:lastRowFirstColumn="0" w:lastRowLastColumn="0"/>
-              <w:rPr>
-                <w:rFonts w:ascii="Times New Roman" w:hAnsi="Times New Roman" w:cs="Times New Roman"/>
-                <w:sz w:val="22"/>
-              </w:rPr>
-            </w:pPr>
-          </w:p>
-        </w:tc>
-      </w:tr>
-      <w:tr>
-        <w:trPr>
-          <w:cnfStyle w:val="000000100000" w:firstRow="0" w:lastRow="0" w:firstColumn="0" w:lastColumn="0" w:oddVBand="0" w:evenVBand="0" w:oddHBand="1" w:evenHBand="0" w:firstRowFirstColumn="0" w:firstRowLastColumn="0" w:lastRowFirstColumn="0" w:lastRowLastColumn="0"/>
-        </w:trPr>
-        <w:tc>
-          <w:tcPr>
-            <w:cnfStyle w:val="001000000000" w:firstRow="0" w:lastRow="0" w:firstColumn="1" w:lastColumn="0" w:oddVBand="0" w:evenVBand="0" w:oddHBand="0" w:evenHBand="0" w:firstRowFirstColumn="0" w:firstRowLastColumn="0" w:lastRowFirstColumn="0" w:lastRowLastColumn="0"/>
-            <w:tcW w:w="2547" w:type="dxa"/>
-          </w:tcPr>
-          <w:p>
-            <w:pPr>
-              <w:widowControl/>
-              <w:wordWrap/>
-              <w:autoSpaceDE/>
-              <w:autoSpaceDN/>
-              <w:rPr>
-                <w:rFonts w:ascii="Times New Roman" w:hAnsi="Times New Roman" w:cs="Times New Roman"/>
-                <w:b w:val="0"/>
-                <w:sz w:val="22"/>
-              </w:rPr>
-            </w:pPr>
-          </w:p>
-        </w:tc>
-        <w:tc>
-          <w:tcPr>
-            <w:tcW w:w="6803" w:type="dxa"/>
-          </w:tcPr>
-          <w:p>
-            <w:pPr>
-              <w:widowControl/>
-              <w:wordWrap/>
-              <w:autoSpaceDE/>
-              <w:autoSpaceDN/>
-              <w:cnfStyle w:val="000000100000" w:firstRow="0" w:lastRow="0" w:firstColumn="0" w:lastColumn="0" w:oddVBand="0" w:evenVBand="0" w:oddHBand="1" w:evenHBand="0" w:firstRowFirstColumn="0" w:firstRowLastColumn="0" w:lastRowFirstColumn="0" w:lastRowLastColumn="0"/>
-              <w:rPr>
-                <w:rFonts w:ascii="Times New Roman" w:hAnsi="Times New Roman" w:cs="Times New Roman"/>
-                <w:sz w:val="22"/>
-              </w:rPr>
-            </w:pPr>
-          </w:p>
-        </w:tc>
-      </w:tr>
-      <w:tr>
-        <w:tc>
-          <w:tcPr>
-            <w:cnfStyle w:val="001000000000" w:firstRow="0" w:lastRow="0" w:firstColumn="1" w:lastColumn="0" w:oddVBand="0" w:evenVBand="0" w:oddHBand="0" w:evenHBand="0" w:firstRowFirstColumn="0" w:firstRowLastColumn="0" w:lastRowFirstColumn="0" w:lastRowLastColumn="0"/>
-            <w:tcW w:w="2547" w:type="dxa"/>
-          </w:tcPr>
-          <w:p>
-            <w:pPr>
-              <w:widowControl/>
-              <w:wordWrap/>
-              <w:autoSpaceDE/>
-              <w:autoSpaceDN/>
-              <w:rPr>
-                <w:rFonts w:ascii="Times New Roman" w:hAnsi="Times New Roman" w:cs="Times New Roman"/>
-                <w:b w:val="0"/>
-                <w:sz w:val="22"/>
-              </w:rPr>
-            </w:pPr>
-          </w:p>
-        </w:tc>
-        <w:tc>
-          <w:tcPr>
-            <w:tcW w:w="6803" w:type="dxa"/>
-          </w:tcPr>
-          <w:p>
-            <w:pPr>
-              <w:widowControl/>
-              <w:wordWrap/>
-              <w:autoSpaceDE/>
-              <w:autoSpaceDN/>
-              <w:cnfStyle w:val="000000000000" w:firstRow="0" w:lastRow="0" w:firstColumn="0" w:lastColumn="0" w:oddVBand="0" w:evenVBand="0" w:oddHBand="0" w:evenHBand="0" w:firstRowFirstColumn="0" w:firstRowLastColumn="0" w:lastRowFirstColumn="0" w:lastRowLastColumn="0"/>
-              <w:rPr>
-                <w:rFonts w:ascii="Times New Roman" w:hAnsi="Times New Roman" w:cs="Times New Roman"/>
-                <w:sz w:val="22"/>
-              </w:rPr>
-            </w:pPr>
-          </w:p>
-        </w:tc>
-      </w:tr>
-      <w:tr>
-        <w:trPr>
-          <w:cnfStyle w:val="000000100000" w:firstRow="0" w:lastRow="0" w:firstColumn="0" w:lastColumn="0" w:oddVBand="0" w:evenVBand="0" w:oddHBand="1" w:evenHBand="0" w:firstRowFirstColumn="0" w:firstRowLastColumn="0" w:lastRowFirstColumn="0" w:lastRowLastColumn="0"/>
-        </w:trPr>
-        <w:tc>
-          <w:tcPr>
-            <w:cnfStyle w:val="001000000000" w:firstRow="0" w:lastRow="0" w:firstColumn="1" w:lastColumn="0" w:oddVBand="0" w:evenVBand="0" w:oddHBand="0" w:evenHBand="0" w:firstRowFirstColumn="0" w:firstRowLastColumn="0" w:lastRowFirstColumn="0" w:lastRowLastColumn="0"/>
-            <w:tcW w:w="2547" w:type="dxa"/>
-          </w:tcPr>
-          <w:p>
-            <w:pPr>
-              <w:widowControl/>
-              <w:wordWrap/>
-              <w:autoSpaceDE/>
-              <w:autoSpaceDN/>
-              <w:rPr>
-                <w:rFonts w:ascii="Times New Roman" w:hAnsi="Times New Roman" w:cs="Times New Roman"/>
-                <w:b w:val="0"/>
-                <w:sz w:val="22"/>
-              </w:rPr>
-            </w:pPr>
-          </w:p>
-        </w:tc>
-        <w:tc>
-          <w:tcPr>
-            <w:tcW w:w="6803" w:type="dxa"/>
-          </w:tcPr>
-          <w:p>
-            <w:pPr>
-              <w:widowControl/>
-              <w:wordWrap/>
-              <w:autoSpaceDE/>
-              <w:autoSpaceDN/>
-              <w:cnfStyle w:val="000000100000" w:firstRow="0" w:lastRow="0" w:firstColumn="0" w:lastColumn="0" w:oddVBand="0" w:evenVBand="0" w:oddHBand="1" w:evenHBand="0" w:firstRowFirstColumn="0" w:firstRowLastColumn="0" w:lastRowFirstColumn="0" w:lastRowLastColumn="0"/>
-              <w:rPr>
-                <w:rFonts w:ascii="Times New Roman" w:hAnsi="Times New Roman" w:cs="Times New Roman"/>
-                <w:sz w:val="22"/>
-              </w:rPr>
-            </w:pPr>
-          </w:p>
-        </w:tc>
-      </w:tr>
-      <w:tr>
-        <w:tc>
-          <w:tcPr>
-            <w:cnfStyle w:val="001000000000" w:firstRow="0" w:lastRow="0" w:firstColumn="1" w:lastColumn="0" w:oddVBand="0" w:evenVBand="0" w:oddHBand="0" w:evenHBand="0" w:firstRowFirstColumn="0" w:firstRowLastColumn="0" w:lastRowFirstColumn="0" w:lastRowLastColumn="0"/>
-            <w:tcW w:w="2547" w:type="dxa"/>
-          </w:tcPr>
-          <w:p>
-            <w:pPr>
-              <w:widowControl/>
-              <w:wordWrap/>
-              <w:autoSpaceDE/>
-              <w:autoSpaceDN/>
-              <w:rPr>
-                <w:rFonts w:ascii="Times New Roman" w:hAnsi="Times New Roman" w:cs="Times New Roman"/>
-                <w:b w:val="0"/>
-                <w:sz w:val="22"/>
-              </w:rPr>
-            </w:pPr>
-          </w:p>
-        </w:tc>
-        <w:tc>
-          <w:tcPr>
-            <w:tcW w:w="6803" w:type="dxa"/>
-          </w:tcPr>
-          <w:p>
-            <w:pPr>
-              <w:widowControl/>
-              <w:wordWrap/>
-              <w:autoSpaceDE/>
-              <w:autoSpaceDN/>
-              <w:cnfStyle w:val="000000000000" w:firstRow="0" w:lastRow="0" w:firstColumn="0" w:lastColumn="0" w:oddVBand="0" w:evenVBand="0" w:oddHBand="0" w:evenHBand="0" w:firstRowFirstColumn="0" w:firstRowLastColumn="0" w:lastRowFirstColumn="0" w:lastRowLastColumn="0"/>
-              <w:rPr>
-                <w:rFonts w:ascii="Times New Roman" w:hAnsi="Times New Roman" w:cs="Times New Roman"/>
-                <w:sz w:val="22"/>
-              </w:rPr>
-            </w:pPr>
-          </w:p>
-        </w:tc>
-      </w:tr>
-      <w:tr>
-        <w:trPr>
-          <w:cnfStyle w:val="000000100000" w:firstRow="0" w:lastRow="0" w:firstColumn="0" w:lastColumn="0" w:oddVBand="0" w:evenVBand="0" w:oddHBand="1" w:evenHBand="0" w:firstRowFirstColumn="0" w:firstRowLastColumn="0" w:lastRowFirstColumn="0" w:lastRowLastColumn="0"/>
-        </w:trPr>
-        <w:tc>
-          <w:tcPr>
-            <w:cnfStyle w:val="001000000000" w:firstRow="0" w:lastRow="0" w:firstColumn="1" w:lastColumn="0" w:oddVBand="0" w:evenVBand="0" w:oddHBand="0" w:evenHBand="0" w:firstRowFirstColumn="0" w:firstRowLastColumn="0" w:lastRowFirstColumn="0" w:lastRowLastColumn="0"/>
-            <w:tcW w:w="2547" w:type="dxa"/>
-          </w:tcPr>
-          <w:p>
-            <w:pPr>
-              <w:widowControl/>
-              <w:wordWrap/>
-              <w:autoSpaceDE/>
-              <w:autoSpaceDN/>
-              <w:rPr>
-                <w:rFonts w:ascii="Times New Roman" w:hAnsi="Times New Roman" w:cs="Times New Roman"/>
-                <w:b w:val="0"/>
-                <w:sz w:val="22"/>
-              </w:rPr>
-            </w:pPr>
-          </w:p>
-        </w:tc>
-        <w:tc>
-          <w:tcPr>
-            <w:tcW w:w="6803" w:type="dxa"/>
-          </w:tcPr>
-          <w:p>
-            <w:pPr>
-              <w:widowControl/>
-              <w:wordWrap/>
-              <w:autoSpaceDE/>
-              <w:autoSpaceDN/>
-              <w:cnfStyle w:val="000000100000" w:firstRow="0" w:lastRow="0" w:firstColumn="0" w:lastColumn="0" w:oddVBand="0" w:evenVBand="0" w:oddHBand="1" w:evenHBand="0" w:firstRowFirstColumn="0" w:firstRowLastColumn="0" w:lastRowFirstColumn="0" w:lastRowLastColumn="0"/>
-              <w:rPr>
-                <w:rFonts w:ascii="Times New Roman" w:hAnsi="Times New Roman" w:cs="Times New Roman"/>
-                <w:sz w:val="22"/>
-              </w:rPr>
-            </w:pPr>
-          </w:p>
-        </w:tc>
-      </w:tr>
-      <w:tr>
-        <w:tc>
-          <w:tcPr>
-            <w:cnfStyle w:val="001000000000" w:firstRow="0" w:lastRow="0" w:firstColumn="1" w:lastColumn="0" w:oddVBand="0" w:evenVBand="0" w:oddHBand="0" w:evenHBand="0" w:firstRowFirstColumn="0" w:firstRowLastColumn="0" w:lastRowFirstColumn="0" w:lastRowLastColumn="0"/>
-            <w:tcW w:w="2547" w:type="dxa"/>
-          </w:tcPr>
-          <w:p>
-            <w:pPr>
-              <w:widowControl/>
-              <w:wordWrap/>
-              <w:autoSpaceDE/>
-              <w:autoSpaceDN/>
-              <w:rPr>
-                <w:rFonts w:ascii="Times New Roman" w:hAnsi="Times New Roman" w:cs="Times New Roman"/>
-                <w:b w:val="0"/>
-                <w:sz w:val="22"/>
-              </w:rPr>
-            </w:pPr>
-          </w:p>
-        </w:tc>
-        <w:tc>
-          <w:tcPr>
-            <w:tcW w:w="6803" w:type="dxa"/>
-          </w:tcPr>
-          <w:p>
-            <w:pPr>
-              <w:widowControl/>
-              <w:wordWrap/>
-              <w:autoSpaceDE/>
-              <w:autoSpaceDN/>
-              <w:cnfStyle w:val="000000000000" w:firstRow="0" w:lastRow="0" w:firstColumn="0" w:lastColumn="0" w:oddVBand="0" w:evenVBand="0" w:oddHBand="0" w:evenHBand="0" w:firstRowFirstColumn="0" w:firstRowLastColumn="0" w:lastRowFirstColumn="0" w:lastRowLastColumn="0"/>
-              <w:rPr>
-                <w:rFonts w:ascii="Times New Roman" w:hAnsi="Times New Roman" w:cs="Times New Roman"/>
-                <w:sz w:val="22"/>
-              </w:rPr>
-            </w:pPr>
-          </w:p>
-        </w:tc>
-      </w:tr>
-      <w:tr>
-        <w:trPr>
-          <w:cnfStyle w:val="000000100000" w:firstRow="0" w:lastRow="0" w:firstColumn="0" w:lastColumn="0" w:oddVBand="0" w:evenVBand="0" w:oddHBand="1" w:evenHBand="0" w:firstRowFirstColumn="0" w:firstRowLastColumn="0" w:lastRowFirstColumn="0" w:lastRowLastColumn="0"/>
-        </w:trPr>
-        <w:tc>
-          <w:tcPr>
-            <w:cnfStyle w:val="001000000000" w:firstRow="0" w:lastRow="0" w:firstColumn="1" w:lastColumn="0" w:oddVBand="0" w:evenVBand="0" w:oddHBand="0" w:evenHBand="0" w:firstRowFirstColumn="0" w:firstRowLastColumn="0" w:lastRowFirstColumn="0" w:lastRowLastColumn="0"/>
-            <w:tcW w:w="2547" w:type="dxa"/>
-          </w:tcPr>
-          <w:p>
-            <w:pPr>
-              <w:widowControl/>
-              <w:wordWrap/>
-              <w:autoSpaceDE/>
-              <w:autoSpaceDN/>
-              <w:rPr>
-                <w:rFonts w:ascii="Times New Roman" w:hAnsi="Times New Roman" w:cs="Times New Roman"/>
-                <w:b w:val="0"/>
-                <w:sz w:val="22"/>
-              </w:rPr>
-            </w:pPr>
-          </w:p>
-        </w:tc>
-        <w:tc>
-          <w:tcPr>
-            <w:tcW w:w="6803" w:type="dxa"/>
-          </w:tcPr>
-          <w:p>
-            <w:pPr>
-              <w:widowControl/>
-              <w:wordWrap/>
-              <w:autoSpaceDE/>
-              <w:autoSpaceDN/>
-              <w:cnfStyle w:val="000000100000" w:firstRow="0" w:lastRow="0" w:firstColumn="0" w:lastColumn="0" w:oddVBand="0" w:evenVBand="0" w:oddHBand="1" w:evenHBand="0" w:firstRowFirstColumn="0" w:firstRowLastColumn="0" w:lastRowFirstColumn="0" w:lastRowLastColumn="0"/>
-              <w:rPr>
-                <w:rFonts w:ascii="Times New Roman" w:hAnsi="Times New Roman" w:cs="Times New Roman"/>
-                <w:sz w:val="22"/>
-              </w:rPr>
-            </w:pPr>
-          </w:p>
-        </w:tc>
-      </w:tr>
-    </w:tbl>
-    <w:p>
-      <w:pPr>
-        <w:rPr>
-          <w:rFonts w:ascii="Times New Roman" w:hAnsi="Times New Roman" w:cs="Times New Roman"/>
-          <w:b/>
-          <w:sz w:val="24"/>
-        </w:rPr>
-      </w:pPr>
-    </w:p>
     <w:sectPr>
-      <w:headerReference w:type="default" r:id="rId9"/>
-      <w:footerReference w:type="default" r:id="rId10"/>
+      <w:headerReference w:type="default" r:id="rId10"/>
+      <w:footerReference w:type="default" r:id="rId11"/>
       <w:pgSz w:w="12240" w:h="15840" w:code="1"/>
       <w:pgMar w:top="1701" w:right="1440" w:bottom="1440" w:left="1440" w:header="510" w:footer="170" w:gutter="0"/>
       <w:cols w:space="425"/>
@@ -4636,6 +4656,7 @@
   <w:style w:type="character" w:default="1" w:styleId="DefaultParagraphFont">
     <w:name w:val="Default Paragraph Font"/>
     <w:uiPriority w:val="1"/>
+    <w:semiHidden/>
     <w:unhideWhenUsed/>
   </w:style>
   <w:style w:type="table" w:default="1" w:styleId="TableNormal">
@@ -5208,7 +5229,7 @@
 </file>
 
 <file path=customXml/itemProps1.xml><?xml version="1.0" encoding="utf-8"?>
-<ds:datastoreItem xmlns:ds="http://schemas.openxmlformats.org/officeDocument/2006/customXml" ds:itemID="{74574CAD-C9D3-444C-9425-4EE606868A6B}">
+<ds:datastoreItem xmlns:ds="http://schemas.openxmlformats.org/officeDocument/2006/customXml" ds:itemID="{F09210AC-754A-9346-9734-8573C098E1D3}">
   <ds:schemaRefs>
     <ds:schemaRef ds:uri="http://schemas.openxmlformats.org/officeDocument/2006/bibliography"/>
   </ds:schemaRefs>

</xml_diff>